<commit_message>
word doc file updated
</commit_message>
<xml_diff>
--- a/GOOGLE ASSISTANT ACTIONS USING NODE JS.docx
+++ b/GOOGLE ASSISTANT ACTIONS USING NODE JS.docx
@@ -53,6 +53,81 @@
     </w:p>
     <w:p>
       <w:r>
+        <w:t xml:space="preserve">Don’t follow the whole </w:t>
+      </w:r>
+      <w:proofErr w:type="gramStart"/>
+      <w:r>
+        <w:t>video .</w:t>
+      </w:r>
+      <w:proofErr w:type="gramEnd"/>
+    </w:p>
+    <w:p>
+      <w:pPr>
+        <w:rPr>
+          <w:color w:val="FF0000"/>
+        </w:rPr>
+      </w:pPr>
+      <w:r>
+        <w:rPr>
+          <w:color w:val="FF0000"/>
+        </w:rPr>
+        <w:t>Follow only from 20min to onwards.</w:t>
+      </w:r>
+    </w:p>
+    <w:p>
+      <w:r>
+        <w:rPr>
+          <w:noProof/>
+        </w:rPr>
+        <w:drawing>
+          <wp:inline distT="0" distB="0" distL="0" distR="0">
+            <wp:extent cx="5943600" cy="3468496"/>
+            <wp:effectExtent l="19050" t="0" r="0" b="0"/>
+            <wp:docPr id="40" name="Picture 40"/>
+            <wp:cNvGraphicFramePr>
+              <a:graphicFrameLocks xmlns:a="http://schemas.openxmlformats.org/drawingml/2006/main" noChangeAspect="1"/>
+            </wp:cNvGraphicFramePr>
+            <a:graphic xmlns:a="http://schemas.openxmlformats.org/drawingml/2006/main">
+              <a:graphicData uri="http://schemas.openxmlformats.org/drawingml/2006/picture">
+                <pic:pic xmlns:pic="http://schemas.openxmlformats.org/drawingml/2006/picture">
+                  <pic:nvPicPr>
+                    <pic:cNvPr id="0" name="Picture 40"/>
+                    <pic:cNvPicPr>
+                      <a:picLocks noChangeAspect="1" noChangeArrowheads="1"/>
+                    </pic:cNvPicPr>
+                  </pic:nvPicPr>
+                  <pic:blipFill>
+                    <a:blip r:embed="rId5" cstate="print"/>
+                    <a:srcRect/>
+                    <a:stretch>
+                      <a:fillRect/>
+                    </a:stretch>
+                  </pic:blipFill>
+                  <pic:spPr bwMode="auto">
+                    <a:xfrm>
+                      <a:off x="0" y="0"/>
+                      <a:ext cx="5943600" cy="3468496"/>
+                    </a:xfrm>
+                    <a:prstGeom prst="rect">
+                      <a:avLst/>
+                    </a:prstGeom>
+                    <a:noFill/>
+                    <a:ln w="9525">
+                      <a:noFill/>
+                      <a:miter lim="800000"/>
+                      <a:headEnd/>
+                      <a:tailEnd/>
+                    </a:ln>
+                  </pic:spPr>
+                </pic:pic>
+              </a:graphicData>
+            </a:graphic>
+          </wp:inline>
+        </w:drawing>
+      </w:r>
+    </w:p>
+    <w:p>
+      <w:r>
         <w:t xml:space="preserve">- Installing </w:t>
       </w:r>
       <w:proofErr w:type="spellStart"/>
@@ -86,11 +161,288 @@
       </w:r>
       <w:proofErr w:type="spellEnd"/>
       <w:r>
-        <w:t xml:space="preserve"> - https://dialogflow.com/</w:t>
-      </w:r>
-    </w:p>
-    <w:p>
-      <w:hyperlink r:id="rId5" w:history="1">
+        <w:t xml:space="preserve"> - </w:t>
+      </w:r>
+      <w:hyperlink r:id="rId6" w:history="1">
+        <w:r>
+          <w:rPr>
+            <w:rStyle w:val="Hyperlink"/>
+          </w:rPr>
+          <w:t>https://dialogflow.com/</w:t>
+        </w:r>
+      </w:hyperlink>
+      <w:r>
+        <w:t xml:space="preserve"> </w:t>
+      </w:r>
+    </w:p>
+    <w:p>
+      <w:r>
+        <w:t xml:space="preserve">When you create </w:t>
+      </w:r>
+      <w:proofErr w:type="spellStart"/>
+      <w:r>
+        <w:t>dialogflow</w:t>
+      </w:r>
+      <w:proofErr w:type="spellEnd"/>
+      <w:r>
+        <w:t xml:space="preserve"> account you need to add your debit card details like card </w:t>
+      </w:r>
+      <w:proofErr w:type="spellStart"/>
+      <w:r>
+        <w:t>no,cvv,expiry</w:t>
+      </w:r>
+      <w:proofErr w:type="spellEnd"/>
+      <w:r>
+        <w:t xml:space="preserve"> date and required that card images with your </w:t>
+      </w:r>
+      <w:proofErr w:type="spellStart"/>
+      <w:r>
+        <w:t>govt</w:t>
+      </w:r>
+      <w:proofErr w:type="spellEnd"/>
+      <w:r>
+        <w:t xml:space="preserve"> id proof for upload the details.(</w:t>
+      </w:r>
+      <w:r>
+        <w:rPr>
+          <w:color w:val="FF0000"/>
+        </w:rPr>
+        <w:t>Note :only 1 month free</w:t>
+      </w:r>
+      <w:r>
+        <w:t xml:space="preserve"> ).</w:t>
+      </w:r>
+    </w:p>
+    <w:p>
+      <w:r>
+        <w:t xml:space="preserve">After that your account is </w:t>
+      </w:r>
+      <w:proofErr w:type="gramStart"/>
+      <w:r>
+        <w:t>ready  and</w:t>
+      </w:r>
+      <w:proofErr w:type="gramEnd"/>
+      <w:r>
+        <w:t xml:space="preserve"> you will get the confirmation message on your </w:t>
+      </w:r>
+      <w:proofErr w:type="spellStart"/>
+      <w:r>
+        <w:t>google</w:t>
+      </w:r>
+      <w:proofErr w:type="spellEnd"/>
+      <w:r>
+        <w:t xml:space="preserve"> account.</w:t>
+      </w:r>
+    </w:p>
+    <w:p>
+      <w:r>
+        <w:t xml:space="preserve">3. </w:t>
+      </w:r>
+      <w:proofErr w:type="spellStart"/>
+      <w:proofErr w:type="gramStart"/>
+      <w:r>
+        <w:t>ngrok</w:t>
+      </w:r>
+      <w:proofErr w:type="spellEnd"/>
+      <w:proofErr w:type="gramEnd"/>
+      <w:r>
+        <w:t xml:space="preserve"> - </w:t>
+      </w:r>
+      <w:hyperlink r:id="rId7" w:history="1">
+        <w:r>
+          <w:rPr>
+            <w:rStyle w:val="Hyperlink"/>
+          </w:rPr>
+          <w:t>https://ngrok.com/</w:t>
+        </w:r>
+      </w:hyperlink>
+    </w:p>
+    <w:p>
+      <w:r>
+        <w:t xml:space="preserve">   -Download and unzip .Then click </w:t>
+      </w:r>
+      <w:r>
+        <w:t>it will open the CMD</w:t>
+      </w:r>
+      <w:r>
+        <w:t>.</w:t>
+      </w:r>
+    </w:p>
+    <w:p>
+      <w:r>
+        <w:t xml:space="preserve">After </w:t>
+      </w:r>
+      <w:r>
+        <w:t xml:space="preserve">open the command </w:t>
+      </w:r>
+      <w:proofErr w:type="gramStart"/>
+      <w:r>
+        <w:t xml:space="preserve">prompt </w:t>
+      </w:r>
+      <w:r>
+        <w:t xml:space="preserve"> </w:t>
+      </w:r>
+      <w:proofErr w:type="spellStart"/>
+      <w:r>
+        <w:t>pls</w:t>
+      </w:r>
+      <w:proofErr w:type="spellEnd"/>
+      <w:proofErr w:type="gramEnd"/>
+      <w:r>
+        <w:t xml:space="preserve"> put this command to connect the node server:</w:t>
+      </w:r>
+    </w:p>
+    <w:p>
+      <w:r>
+        <w:t>- `</w:t>
+      </w:r>
+      <w:proofErr w:type="spellStart"/>
+      <w:r>
+        <w:rPr>
+          <w:b/>
+        </w:rPr>
+        <w:t>ngrok</w:t>
+      </w:r>
+      <w:proofErr w:type="spellEnd"/>
+      <w:r>
+        <w:rPr>
+          <w:b/>
+        </w:rPr>
+        <w:t xml:space="preserve"> http 8050</w:t>
+      </w:r>
+      <w:r>
+        <w:t xml:space="preserve">` (node </w:t>
+      </w:r>
+      <w:proofErr w:type="gramStart"/>
+      <w:r>
+        <w:t>port )</w:t>
+      </w:r>
+      <w:proofErr w:type="gramEnd"/>
+    </w:p>
+    <w:p/>
+    <w:p/>
+    <w:p>
+      <w:r>
+        <w:t>- Architecture</w:t>
+      </w:r>
+    </w:p>
+    <w:p/>
+    <w:p>
+      <w:r>
+        <w:t xml:space="preserve">1. Creating an agent in </w:t>
+      </w:r>
+      <w:proofErr w:type="spellStart"/>
+      <w:r>
+        <w:t>Dialogflow</w:t>
+      </w:r>
+      <w:proofErr w:type="spellEnd"/>
+      <w:r>
+        <w:t xml:space="preserve"> </w:t>
+      </w:r>
+    </w:p>
+    <w:p>
+      <w:r>
+        <w:t xml:space="preserve">2. Creating </w:t>
+      </w:r>
+      <w:proofErr w:type="spellStart"/>
+      <w:r>
+        <w:t>NodeJS</w:t>
+      </w:r>
+      <w:proofErr w:type="spellEnd"/>
+      <w:r>
+        <w:t xml:space="preserve"> project and installing libraries</w:t>
+      </w:r>
+    </w:p>
+    <w:p>
+      <w:r>
+        <w:t xml:space="preserve">3. Creating </w:t>
+      </w:r>
+      <w:proofErr w:type="spellStart"/>
+      <w:r>
+        <w:t>NodeJS</w:t>
+      </w:r>
+      <w:proofErr w:type="spellEnd"/>
+      <w:r>
+        <w:t xml:space="preserve"> backend for </w:t>
+      </w:r>
+      <w:proofErr w:type="spellStart"/>
+      <w:r>
+        <w:t>Dialogflow</w:t>
+      </w:r>
+      <w:proofErr w:type="spellEnd"/>
+    </w:p>
+    <w:p>
+      <w:r>
+        <w:t xml:space="preserve">4. Integrating </w:t>
+      </w:r>
+      <w:proofErr w:type="spellStart"/>
+      <w:r>
+        <w:t>Dialogflow</w:t>
+      </w:r>
+      <w:proofErr w:type="spellEnd"/>
+      <w:r>
+        <w:t xml:space="preserve"> with </w:t>
+      </w:r>
+      <w:proofErr w:type="spellStart"/>
+      <w:r>
+        <w:t>NodeJS</w:t>
+      </w:r>
+      <w:proofErr w:type="spellEnd"/>
+      <w:r>
+        <w:t xml:space="preserve"> backend</w:t>
+      </w:r>
+    </w:p>
+    <w:p>
+      <w:r>
+        <w:t xml:space="preserve">5. Installing and using </w:t>
+      </w:r>
+      <w:proofErr w:type="spellStart"/>
+      <w:r>
+        <w:t>ngrok</w:t>
+      </w:r>
+      <w:proofErr w:type="spellEnd"/>
+    </w:p>
+    <w:p>
+      <w:r>
+        <w:t xml:space="preserve">6.  Testing the </w:t>
+      </w:r>
+      <w:proofErr w:type="spellStart"/>
+      <w:r>
+        <w:t>Dialogflow</w:t>
+      </w:r>
+      <w:proofErr w:type="spellEnd"/>
+      <w:r>
+        <w:t xml:space="preserve"> agent.</w:t>
+      </w:r>
+    </w:p>
+    <w:p>
+      <w:r>
+        <w:t xml:space="preserve">7. Deploying it on </w:t>
+      </w:r>
+      <w:proofErr w:type="spellStart"/>
+      <w:r>
+        <w:t>google</w:t>
+      </w:r>
+      <w:proofErr w:type="spellEnd"/>
+      <w:r>
+        <w:t xml:space="preserve"> assistant.</w:t>
+      </w:r>
+    </w:p>
+    <w:p>
+      <w:r>
+        <w:t>Follow the pictures for more help:</w:t>
+      </w:r>
+    </w:p>
+    <w:p/>
+    <w:p/>
+    <w:p>
+      <w:r>
+        <w:t>STEP-1:</w:t>
+      </w:r>
+    </w:p>
+    <w:p/>
+    <w:p>
+      <w:hyperlink r:id="rId8" w:history="1">
         <w:r>
           <w:rPr>
             <w:rStyle w:val="Hyperlink"/>
@@ -100,227 +452,11 @@
       </w:hyperlink>
     </w:p>
     <w:p>
-      <w:proofErr w:type="gramStart"/>
-      <w:r>
-        <w:t>follow</w:t>
-      </w:r>
-      <w:proofErr w:type="gramEnd"/>
-      <w:r>
-        <w:t xml:space="preserve"> this link and click on </w:t>
-      </w:r>
-      <w:proofErr w:type="spellStart"/>
-      <w:r>
-        <w:t>DialogFlow</w:t>
-      </w:r>
-      <w:proofErr w:type="spellEnd"/>
-      <w:r>
-        <w:t xml:space="preserve"> console</w:t>
-      </w:r>
-    </w:p>
-    <w:p>
-      <w:r>
-        <w:t xml:space="preserve">3. </w:t>
-      </w:r>
-      <w:proofErr w:type="spellStart"/>
-      <w:proofErr w:type="gramStart"/>
-      <w:r>
-        <w:t>ngrok</w:t>
-      </w:r>
-      <w:proofErr w:type="spellEnd"/>
-      <w:proofErr w:type="gramEnd"/>
-      <w:r>
-        <w:t xml:space="preserve"> - </w:t>
-      </w:r>
-      <w:hyperlink r:id="rId6" w:history="1">
-        <w:r>
-          <w:rPr>
-            <w:rStyle w:val="Hyperlink"/>
-          </w:rPr>
-          <w:t>https://ngrok.com/</w:t>
-        </w:r>
-      </w:hyperlink>
-    </w:p>
-    <w:p>
-      <w:r>
-        <w:t xml:space="preserve">   -Download and unzip .Then click then run it.</w:t>
-      </w:r>
-    </w:p>
-    <w:p>
-      <w:r>
-        <w:t xml:space="preserve">After run </w:t>
-      </w:r>
-      <w:proofErr w:type="spellStart"/>
-      <w:r>
-        <w:t>pls</w:t>
-      </w:r>
-      <w:proofErr w:type="spellEnd"/>
-      <w:r>
-        <w:t xml:space="preserve"> put this command to connect the node server:</w:t>
-      </w:r>
-    </w:p>
-    <w:p>
-      <w:r>
-        <w:t>- `</w:t>
-      </w:r>
-      <w:proofErr w:type="spellStart"/>
-      <w:r>
-        <w:rPr>
-          <w:b/>
-        </w:rPr>
-        <w:t>ngrok</w:t>
-      </w:r>
-      <w:proofErr w:type="spellEnd"/>
-      <w:r>
-        <w:rPr>
-          <w:b/>
-        </w:rPr>
-        <w:t xml:space="preserve"> http 8050</w:t>
-      </w:r>
-      <w:r>
-        <w:t xml:space="preserve">` (node </w:t>
-      </w:r>
-      <w:proofErr w:type="gramStart"/>
-      <w:r>
-        <w:t>port )</w:t>
-      </w:r>
-      <w:proofErr w:type="gramEnd"/>
-    </w:p>
-    <w:p/>
-    <w:p/>
-    <w:p>
-      <w:r>
-        <w:t>- Architecture</w:t>
-      </w:r>
-    </w:p>
-    <w:p/>
-    <w:p>
-      <w:r>
-        <w:t xml:space="preserve">1. Creating an agent in </w:t>
-      </w:r>
-      <w:proofErr w:type="spellStart"/>
-      <w:r>
-        <w:t>Dialogflow</w:t>
-      </w:r>
-      <w:proofErr w:type="spellEnd"/>
-      <w:r>
-        <w:t xml:space="preserve"> </w:t>
-      </w:r>
-    </w:p>
-    <w:p>
-      <w:r>
-        <w:t xml:space="preserve">2. Creating </w:t>
-      </w:r>
-      <w:proofErr w:type="spellStart"/>
-      <w:r>
-        <w:t>NodeJS</w:t>
-      </w:r>
-      <w:proofErr w:type="spellEnd"/>
-      <w:r>
-        <w:t xml:space="preserve"> project and installing libraries</w:t>
-      </w:r>
-    </w:p>
-    <w:p>
-      <w:r>
-        <w:t xml:space="preserve">3. Creating </w:t>
-      </w:r>
-      <w:proofErr w:type="spellStart"/>
-      <w:r>
-        <w:t>NodeJS</w:t>
-      </w:r>
-      <w:proofErr w:type="spellEnd"/>
-      <w:r>
-        <w:t xml:space="preserve"> backend for </w:t>
-      </w:r>
-      <w:proofErr w:type="spellStart"/>
-      <w:r>
-        <w:t>Dialogflow</w:t>
-      </w:r>
-      <w:proofErr w:type="spellEnd"/>
-    </w:p>
-    <w:p>
-      <w:r>
-        <w:t xml:space="preserve">4. Integrating </w:t>
-      </w:r>
-      <w:proofErr w:type="spellStart"/>
-      <w:r>
-        <w:t>Dialogflow</w:t>
-      </w:r>
-      <w:proofErr w:type="spellEnd"/>
-      <w:r>
-        <w:t xml:space="preserve"> with </w:t>
-      </w:r>
-      <w:proofErr w:type="spellStart"/>
-      <w:r>
-        <w:t>NodeJS</w:t>
-      </w:r>
-      <w:proofErr w:type="spellEnd"/>
-      <w:r>
-        <w:t xml:space="preserve"> backend</w:t>
-      </w:r>
-    </w:p>
-    <w:p>
-      <w:r>
-        <w:t xml:space="preserve">5. Installing and using </w:t>
-      </w:r>
-      <w:proofErr w:type="spellStart"/>
-      <w:r>
-        <w:t>ngrok</w:t>
-      </w:r>
-      <w:proofErr w:type="spellEnd"/>
-    </w:p>
-    <w:p>
-      <w:r>
-        <w:t xml:space="preserve">6.  Testing the </w:t>
-      </w:r>
-      <w:proofErr w:type="spellStart"/>
-      <w:r>
-        <w:t>Dialogflow</w:t>
-      </w:r>
-      <w:proofErr w:type="spellEnd"/>
-      <w:r>
-        <w:t xml:space="preserve"> agent.</w:t>
-      </w:r>
-    </w:p>
-    <w:p>
-      <w:r>
-        <w:t xml:space="preserve">7. Deploying it on </w:t>
-      </w:r>
-      <w:proofErr w:type="spellStart"/>
-      <w:r>
-        <w:t>google</w:t>
-      </w:r>
-      <w:proofErr w:type="spellEnd"/>
-      <w:r>
-        <w:t xml:space="preserve"> assistant.</w:t>
-      </w:r>
-    </w:p>
-    <w:p>
-      <w:r>
-        <w:t>Follow the pictures for more help:</w:t>
-      </w:r>
-    </w:p>
-    <w:p/>
-    <w:p/>
-    <w:p>
-      <w:r>
-        <w:t>STEP-1:</w:t>
-      </w:r>
-    </w:p>
-    <w:p>
-      <w:hyperlink r:id="rId7" w:history="1">
-        <w:r>
-          <w:rPr>
-            <w:rStyle w:val="Hyperlink"/>
-          </w:rPr>
-          <w:t>https://cloud.google.com/dialogflow/es/docs/agents-manage</w:t>
-        </w:r>
-      </w:hyperlink>
-    </w:p>
-    <w:p>
       <w:r>
         <w:rPr>
           <w:noProof/>
         </w:rPr>
+        <w:lastRenderedPageBreak/>
         <w:drawing>
           <wp:inline distT="0" distB="0" distL="0" distR="0">
             <wp:extent cx="5943600" cy="2980521"/>
@@ -339,7 +475,7 @@
                     </pic:cNvPicPr>
                   </pic:nvPicPr>
                   <pic:blipFill>
-                    <a:blip r:embed="rId8" cstate="print"/>
+                    <a:blip r:embed="rId9" cstate="print"/>
                     <a:srcRect/>
                     <a:stretch>
                       <a:fillRect/>
@@ -407,7 +543,7 @@
                     </pic:cNvPicPr>
                   </pic:nvPicPr>
                   <pic:blipFill>
-                    <a:blip r:embed="rId9" cstate="print"/>
+                    <a:blip r:embed="rId10" cstate="print"/>
                     <a:srcRect/>
                     <a:stretch>
                       <a:fillRect/>
@@ -438,15 +574,15 @@
     </w:p>
     <w:p>
       <w:r>
+        <w:t>2.</w:t>
+      </w:r>
+    </w:p>
+    <w:p>
+      <w:r>
+        <w:rPr>
+          <w:noProof/>
+        </w:rPr>
         <w:lastRenderedPageBreak/>
-        <w:t>2.</w:t>
-      </w:r>
-    </w:p>
-    <w:p>
-      <w:r>
-        <w:rPr>
-          <w:noProof/>
-        </w:rPr>
         <w:drawing>
           <wp:inline distT="0" distB="0" distL="0" distR="0">
             <wp:extent cx="5943600" cy="2818761"/>
@@ -465,7 +601,7 @@
                     </pic:cNvPicPr>
                   </pic:nvPicPr>
                   <pic:blipFill>
-                    <a:blip r:embed="rId10"/>
+                    <a:blip r:embed="rId11"/>
                     <a:srcRect/>
                     <a:stretch>
                       <a:fillRect/>
@@ -522,7 +658,7 @@
                     </pic:cNvPicPr>
                   </pic:nvPicPr>
                   <pic:blipFill>
-                    <a:blip r:embed="rId11"/>
+                    <a:blip r:embed="rId12"/>
                     <a:srcRect/>
                     <a:stretch>
                       <a:fillRect/>
@@ -558,12 +694,12 @@
     <w:p/>
     <w:p>
       <w:r>
+        <w:t>Step-3:</w:t>
+      </w:r>
+    </w:p>
+    <w:p>
+      <w:r>
         <w:lastRenderedPageBreak/>
-        <w:t>Step-3:</w:t>
-      </w:r>
-    </w:p>
-    <w:p>
-      <w:r>
         <w:t>Create Intents:</w:t>
       </w:r>
     </w:p>
@@ -595,7 +731,7 @@
                     </pic:cNvPicPr>
                   </pic:nvPicPr>
                   <pic:blipFill>
-                    <a:blip r:embed="rId12" cstate="print"/>
+                    <a:blip r:embed="rId13" cstate="print"/>
                     <a:srcRect/>
                     <a:stretch>
                       <a:fillRect/>
@@ -672,7 +808,7 @@
                     </pic:cNvPicPr>
                   </pic:nvPicPr>
                   <pic:blipFill>
-                    <a:blip r:embed="rId13" cstate="print"/>
+                    <a:blip r:embed="rId14" cstate="print"/>
                     <a:srcRect/>
                     <a:stretch>
                       <a:fillRect/>
@@ -706,6 +842,7 @@
     <w:p/>
     <w:p>
       <w:r>
+        <w:lastRenderedPageBreak/>
         <w:t>3.</w:t>
       </w:r>
     </w:p>
@@ -732,7 +869,7 @@
                     </pic:cNvPicPr>
                   </pic:nvPicPr>
                   <pic:blipFill>
-                    <a:blip r:embed="rId14" cstate="print"/>
+                    <a:blip r:embed="rId15" cstate="print"/>
                     <a:srcRect/>
                     <a:stretch>
                       <a:fillRect/>
@@ -794,7 +931,7 @@
                     </pic:cNvPicPr>
                   </pic:nvPicPr>
                   <pic:blipFill>
-                    <a:blip r:embed="rId15" cstate="print"/>
+                    <a:blip r:embed="rId16" cstate="print"/>
                     <a:srcRect/>
                     <a:stretch>
                       <a:fillRect/>
@@ -827,28 +964,99 @@
     <w:p/>
     <w:p/>
     <w:p>
-      <w:proofErr w:type="spellStart"/>
+      <w:r>
+        <w:t>NGROK:</w:t>
+      </w:r>
+    </w:p>
+    <w:p>
       <w:r>
         <w:lastRenderedPageBreak/>
-        <w:t>NGROK</w:t>
+        <w:t xml:space="preserve">It connect to </w:t>
+      </w:r>
+      <w:proofErr w:type="spellStart"/>
+      <w:r>
+        <w:t>nodeserver</w:t>
+      </w:r>
+      <w:r>
+        <w:t>.Check</w:t>
+      </w:r>
+      <w:proofErr w:type="spellEnd"/>
+      <w:r>
+        <w:t xml:space="preserve"> the session expiry details after expired the </w:t>
       </w:r>
       <w:proofErr w:type="gramStart"/>
       <w:r>
-        <w:t>:</w:t>
-      </w:r>
-      <w:r>
-        <w:t>It</w:t>
-      </w:r>
-      <w:proofErr w:type="spellEnd"/>
+        <w:t>session  you</w:t>
+      </w:r>
       <w:proofErr w:type="gramEnd"/>
       <w:r>
-        <w:t xml:space="preserve"> connect to </w:t>
-      </w:r>
-      <w:proofErr w:type="spellStart"/>
-      <w:r>
-        <w:t>nodeserver</w:t>
-      </w:r>
-      <w:proofErr w:type="spellEnd"/>
+        <w:t xml:space="preserve"> </w:t>
+      </w:r>
+      <w:proofErr w:type="spellStart"/>
+      <w:r>
+        <w:t>pls</w:t>
+      </w:r>
+      <w:proofErr w:type="spellEnd"/>
+      <w:r>
+        <w:t xml:space="preserve"> again run this command</w:t>
+      </w:r>
+    </w:p>
+    <w:p>
+      <w:r>
+        <w:t>“</w:t>
+      </w:r>
+      <w:proofErr w:type="spellStart"/>
+      <w:proofErr w:type="gramStart"/>
+      <w:r>
+        <w:rPr>
+          <w:highlight w:val="yellow"/>
+        </w:rPr>
+        <w:t>ngrok</w:t>
+      </w:r>
+      <w:proofErr w:type="spellEnd"/>
+      <w:proofErr w:type="gramEnd"/>
+      <w:r>
+        <w:rPr>
+          <w:highlight w:val="yellow"/>
+        </w:rPr>
+        <w:t xml:space="preserve"> http 8050</w:t>
+      </w:r>
+      <w:r>
+        <w:t xml:space="preserve">”  then you will get the another </w:t>
+      </w:r>
+      <w:proofErr w:type="spellStart"/>
+      <w:r>
+        <w:t>url</w:t>
+      </w:r>
+      <w:proofErr w:type="spellEnd"/>
+      <w:r>
+        <w:t xml:space="preserve"> .Please copy that URL and paste It in </w:t>
+      </w:r>
+      <w:proofErr w:type="spellStart"/>
+      <w:r>
+        <w:t>Dialogflow</w:t>
+      </w:r>
+      <w:proofErr w:type="spellEnd"/>
+      <w:r>
+        <w:sym w:font="Wingdings" w:char="F0E0"/>
+      </w:r>
+      <w:proofErr w:type="spellStart"/>
+      <w:r>
+        <w:t>Fullfillment</w:t>
+      </w:r>
+      <w:proofErr w:type="spellEnd"/>
+      <w:r>
+        <w:sym w:font="Wingdings" w:char="F0E0"/>
+      </w:r>
+      <w:r>
+        <w:t xml:space="preserve">URL section  then </w:t>
+      </w:r>
+      <w:r>
+        <w:sym w:font="Wingdings" w:char="F0E0"/>
+      </w:r>
+      <w:r>
+        <w:t>Save it.</w:t>
+      </w:r>
     </w:p>
     <w:p>
       <w:r>
@@ -873,7 +1081,7 @@
                     </pic:cNvPicPr>
                   </pic:nvPicPr>
                   <pic:blipFill>
-                    <a:blip r:embed="rId16"/>
+                    <a:blip r:embed="rId17"/>
                     <a:srcRect/>
                     <a:stretch>
                       <a:fillRect/>
@@ -956,7 +1164,7 @@
                     </pic:cNvPicPr>
                   </pic:nvPicPr>
                   <pic:blipFill>
-                    <a:blip r:embed="rId17" cstate="print"/>
+                    <a:blip r:embed="rId18" cstate="print"/>
                     <a:srcRect/>
                     <a:stretch>
                       <a:fillRect/>
@@ -985,6 +1193,230 @@
         </w:drawing>
       </w:r>
     </w:p>
+    <w:p/>
+    <w:p/>
+    <w:p>
+      <w:r>
+        <w:t xml:space="preserve">After all the process </w:t>
+      </w:r>
+      <w:proofErr w:type="gramStart"/>
+      <w:r>
+        <w:t>Do</w:t>
+      </w:r>
+      <w:proofErr w:type="gramEnd"/>
+      <w:r>
+        <w:t xml:space="preserve"> the </w:t>
+      </w:r>
+      <w:r>
+        <w:rPr>
+          <w:highlight w:val="yellow"/>
+        </w:rPr>
+        <w:t>INTEGRATIONS</w:t>
+      </w:r>
+      <w:r>
+        <w:t>.</w:t>
+      </w:r>
+    </w:p>
+    <w:p>
+      <w:r>
+        <w:t>1</w:t>
+      </w:r>
+    </w:p>
+    <w:p>
+      <w:r>
+        <w:rPr>
+          <w:noProof/>
+        </w:rPr>
+        <w:drawing>
+          <wp:inline distT="0" distB="0" distL="0" distR="0">
+            <wp:extent cx="5943600" cy="2927648"/>
+            <wp:effectExtent l="19050" t="0" r="0" b="0"/>
+            <wp:docPr id="34" name="Picture 34"/>
+            <wp:cNvGraphicFramePr>
+              <a:graphicFrameLocks xmlns:a="http://schemas.openxmlformats.org/drawingml/2006/main" noChangeAspect="1"/>
+            </wp:cNvGraphicFramePr>
+            <a:graphic xmlns:a="http://schemas.openxmlformats.org/drawingml/2006/main">
+              <a:graphicData uri="http://schemas.openxmlformats.org/drawingml/2006/picture">
+                <pic:pic xmlns:pic="http://schemas.openxmlformats.org/drawingml/2006/picture">
+                  <pic:nvPicPr>
+                    <pic:cNvPr id="0" name="Picture 34"/>
+                    <pic:cNvPicPr>
+                      <a:picLocks noChangeAspect="1" noChangeArrowheads="1"/>
+                    </pic:cNvPicPr>
+                  </pic:nvPicPr>
+                  <pic:blipFill>
+                    <a:blip r:embed="rId19"/>
+                    <a:srcRect/>
+                    <a:stretch>
+                      <a:fillRect/>
+                    </a:stretch>
+                  </pic:blipFill>
+                  <pic:spPr bwMode="auto">
+                    <a:xfrm>
+                      <a:off x="0" y="0"/>
+                      <a:ext cx="5943600" cy="2927648"/>
+                    </a:xfrm>
+                    <a:prstGeom prst="rect">
+                      <a:avLst/>
+                    </a:prstGeom>
+                    <a:noFill/>
+                    <a:ln w="9525">
+                      <a:noFill/>
+                      <a:miter lim="800000"/>
+                      <a:headEnd/>
+                      <a:tailEnd/>
+                    </a:ln>
+                  </pic:spPr>
+                </pic:pic>
+              </a:graphicData>
+            </a:graphic>
+          </wp:inline>
+        </w:drawing>
+      </w:r>
+    </w:p>
+    <w:p>
+      <w:r>
+        <w:t>2.</w:t>
+      </w:r>
+    </w:p>
+    <w:p>
+      <w:r>
+        <w:t>Click on Test button don’t change anything.</w:t>
+      </w:r>
+    </w:p>
+    <w:p>
+      <w:r>
+        <w:rPr>
+          <w:noProof/>
+        </w:rPr>
+        <w:drawing>
+          <wp:inline distT="0" distB="0" distL="0" distR="0">
+            <wp:extent cx="5943600" cy="3093453"/>
+            <wp:effectExtent l="19050" t="0" r="0" b="0"/>
+            <wp:docPr id="37" name="Picture 37"/>
+            <wp:cNvGraphicFramePr>
+              <a:graphicFrameLocks xmlns:a="http://schemas.openxmlformats.org/drawingml/2006/main" noChangeAspect="1"/>
+            </wp:cNvGraphicFramePr>
+            <a:graphic xmlns:a="http://schemas.openxmlformats.org/drawingml/2006/main">
+              <a:graphicData uri="http://schemas.openxmlformats.org/drawingml/2006/picture">
+                <pic:pic xmlns:pic="http://schemas.openxmlformats.org/drawingml/2006/picture">
+                  <pic:nvPicPr>
+                    <pic:cNvPr id="0" name="Picture 37"/>
+                    <pic:cNvPicPr>
+                      <a:picLocks noChangeAspect="1" noChangeArrowheads="1"/>
+                    </pic:cNvPicPr>
+                  </pic:nvPicPr>
+                  <pic:blipFill>
+                    <a:blip r:embed="rId20" cstate="print"/>
+                    <a:srcRect/>
+                    <a:stretch>
+                      <a:fillRect/>
+                    </a:stretch>
+                  </pic:blipFill>
+                  <pic:spPr bwMode="auto">
+                    <a:xfrm>
+                      <a:off x="0" y="0"/>
+                      <a:ext cx="5943600" cy="3093453"/>
+                    </a:xfrm>
+                    <a:prstGeom prst="rect">
+                      <a:avLst/>
+                    </a:prstGeom>
+                    <a:noFill/>
+                    <a:ln w="9525">
+                      <a:noFill/>
+                      <a:miter lim="800000"/>
+                      <a:headEnd/>
+                      <a:tailEnd/>
+                    </a:ln>
+                  </pic:spPr>
+                </pic:pic>
+              </a:graphicData>
+            </a:graphic>
+          </wp:inline>
+        </w:drawing>
+      </w:r>
+    </w:p>
+    <w:p/>
+    <w:p/>
+    <w:p>
+      <w:r>
+        <w:t xml:space="preserve">Some time it showing the error </w:t>
+      </w:r>
+      <w:proofErr w:type="spellStart"/>
+      <w:r>
+        <w:t>pls</w:t>
+      </w:r>
+      <w:proofErr w:type="spellEnd"/>
+      <w:r>
+        <w:t xml:space="preserve"> </w:t>
+      </w:r>
+      <w:proofErr w:type="gramStart"/>
+      <w:r>
+        <w:t>close</w:t>
+      </w:r>
+      <w:proofErr w:type="gramEnd"/>
+      <w:r>
+        <w:t xml:space="preserve"> the tab or clear the cookies then try it.</w:t>
+      </w:r>
+    </w:p>
+    <w:p>
+      <w:r>
+        <w:t>Error looks like this:</w:t>
+      </w:r>
+    </w:p>
+    <w:p>
+      <w:r>
+        <w:rPr>
+          <w:noProof/>
+        </w:rPr>
+        <w:drawing>
+          <wp:inline distT="0" distB="0" distL="0" distR="0">
+            <wp:extent cx="5943600" cy="2438458"/>
+            <wp:effectExtent l="19050" t="0" r="0" b="0"/>
+            <wp:docPr id="31" name="Picture 31"/>
+            <wp:cNvGraphicFramePr>
+              <a:graphicFrameLocks xmlns:a="http://schemas.openxmlformats.org/drawingml/2006/main" noChangeAspect="1"/>
+            </wp:cNvGraphicFramePr>
+            <a:graphic xmlns:a="http://schemas.openxmlformats.org/drawingml/2006/main">
+              <a:graphicData uri="http://schemas.openxmlformats.org/drawingml/2006/picture">
+                <pic:pic xmlns:pic="http://schemas.openxmlformats.org/drawingml/2006/picture">
+                  <pic:nvPicPr>
+                    <pic:cNvPr id="0" name="Picture 31"/>
+                    <pic:cNvPicPr>
+                      <a:picLocks noChangeAspect="1" noChangeArrowheads="1"/>
+                    </pic:cNvPicPr>
+                  </pic:nvPicPr>
+                  <pic:blipFill>
+                    <a:blip r:embed="rId21"/>
+                    <a:srcRect/>
+                    <a:stretch>
+                      <a:fillRect/>
+                    </a:stretch>
+                  </pic:blipFill>
+                  <pic:spPr bwMode="auto">
+                    <a:xfrm>
+                      <a:off x="0" y="0"/>
+                      <a:ext cx="5943600" cy="2438458"/>
+                    </a:xfrm>
+                    <a:prstGeom prst="rect">
+                      <a:avLst/>
+                    </a:prstGeom>
+                    <a:noFill/>
+                    <a:ln w="9525">
+                      <a:noFill/>
+                      <a:miter lim="800000"/>
+                      <a:headEnd/>
+                      <a:tailEnd/>
+                    </a:ln>
+                  </pic:spPr>
+                </pic:pic>
+              </a:graphicData>
+            </a:graphic>
+          </wp:inline>
+        </w:drawing>
+      </w:r>
+    </w:p>
+    <w:p/>
     <w:sectPr>
       <w:pgSz w:w="12240" w:h="15840"/>
       <w:pgMar w:top="1440" w:right="1440" w:bottom="1440" w:left="1440" w:header="720" w:footer="720" w:gutter="0"/>

</xml_diff>